<commit_message>
hafta 6 - revize
</commit_message>
<xml_diff>
--- a/hafta6/python_re.docx
+++ b/hafta6/python_re.docx
@@ -1028,12 +1028,546 @@
       </w:r>
     </w:p>
     <w:p/>
-    <w:p/>
-    <w:p/>
-    <w:p/>
-    <w:p/>
-    <w:p/>
-    <w:p/>
+    <w:p>
+      <w:proofErr w:type="spellStart"/>
+      <w:r>
+        <w:t>Metakarakterler</w:t>
+      </w:r>
+      <w:proofErr w:type="spellEnd"/>
+    </w:p>
+    <w:p/>
+    <w:p>
+      <w:pPr>
+        <w:rPr>
+          <w:rFonts w:ascii="Arial" w:hAnsi="Arial" w:cs="Arial"/>
+          <w:color w:val="000000"/>
+          <w:sz w:val="28"/>
+          <w:szCs w:val="28"/>
+          <w:shd w:val="clear" w:color="auto" w:fill="FFFFFF"/>
+        </w:rPr>
+      </w:pPr>
+      <w:proofErr w:type="spellStart"/>
+      <w:r>
+        <w:rPr>
+          <w:rFonts w:ascii="Arial" w:hAnsi="Arial" w:cs="Arial"/>
+          <w:color w:val="000000"/>
+          <w:sz w:val="28"/>
+          <w:szCs w:val="28"/>
+          <w:shd w:val="clear" w:color="auto" w:fill="FFFFFF"/>
+        </w:rPr>
+        <w:t>Metakarakterler</w:t>
+      </w:r>
+      <w:proofErr w:type="spellEnd"/>
+      <w:r>
+        <w:rPr>
+          <w:rFonts w:ascii="Arial" w:hAnsi="Arial" w:cs="Arial"/>
+          <w:color w:val="000000"/>
+          <w:sz w:val="28"/>
+          <w:szCs w:val="28"/>
+          <w:shd w:val="clear" w:color="auto" w:fill="FFFFFF"/>
+        </w:rPr>
+        <w:t xml:space="preserve">; kabaca, programlama dilleri için özel anlam ifade eden sembollerdir. </w:t>
+      </w:r>
+    </w:p>
+    <w:p>
+      <w:pPr>
+        <w:rPr>
+          <w:rFonts w:ascii="Arial" w:hAnsi="Arial" w:cs="Arial"/>
+          <w:color w:val="000000"/>
+          <w:sz w:val="28"/>
+          <w:szCs w:val="28"/>
+          <w:shd w:val="clear" w:color="auto" w:fill="FFFFFF"/>
+        </w:rPr>
+      </w:pPr>
+    </w:p>
+    <w:p>
+      <w:pPr>
+        <w:rPr>
+          <w:rFonts w:ascii="Arial" w:hAnsi="Arial" w:cs="Arial"/>
+          <w:color w:val="000000"/>
+          <w:sz w:val="28"/>
+          <w:szCs w:val="28"/>
+          <w:shd w:val="clear" w:color="auto" w:fill="FFFFFF"/>
+        </w:rPr>
+      </w:pPr>
+      <w:r>
+        <w:rPr>
+          <w:rFonts w:ascii="Arial" w:hAnsi="Arial" w:cs="Arial"/>
+          <w:color w:val="000000"/>
+          <w:sz w:val="28"/>
+          <w:szCs w:val="28"/>
+          <w:shd w:val="clear" w:color="auto" w:fill="FFFFFF"/>
+        </w:rPr>
+        <w:t>\</w:t>
+      </w:r>
+      <w:proofErr w:type="gramStart"/>
+      <w:r>
+        <w:rPr>
+          <w:rFonts w:ascii="Arial" w:hAnsi="Arial" w:cs="Arial"/>
+          <w:color w:val="000000"/>
+          <w:sz w:val="28"/>
+          <w:szCs w:val="28"/>
+          <w:shd w:val="clear" w:color="auto" w:fill="FFFFFF"/>
+        </w:rPr>
+        <w:t>n -</w:t>
+      </w:r>
+      <w:proofErr w:type="gramEnd"/>
+      <w:r>
+        <w:rPr>
+          <w:rFonts w:ascii="Arial" w:hAnsi="Arial" w:cs="Arial"/>
+          <w:color w:val="000000"/>
+          <w:sz w:val="28"/>
+          <w:szCs w:val="28"/>
+          <w:shd w:val="clear" w:color="auto" w:fill="FFFFFF"/>
+        </w:rPr>
+        <w:t>&gt; alt satır</w:t>
+      </w:r>
+    </w:p>
+    <w:p>
+      <w:pPr>
+        <w:rPr>
+          <w:rFonts w:ascii="Arial" w:hAnsi="Arial" w:cs="Arial"/>
+          <w:color w:val="000000"/>
+          <w:sz w:val="28"/>
+          <w:szCs w:val="28"/>
+          <w:shd w:val="clear" w:color="auto" w:fill="FFFFFF"/>
+        </w:rPr>
+      </w:pPr>
+      <w:r>
+        <w:rPr>
+          <w:rFonts w:ascii="Arial" w:hAnsi="Arial" w:cs="Arial"/>
+          <w:color w:val="000000"/>
+          <w:sz w:val="28"/>
+          <w:szCs w:val="28"/>
+          <w:shd w:val="clear" w:color="auto" w:fill="FFFFFF"/>
+        </w:rPr>
+        <w:t>\</w:t>
+      </w:r>
+      <w:proofErr w:type="gramStart"/>
+      <w:r>
+        <w:rPr>
+          <w:rFonts w:ascii="Arial" w:hAnsi="Arial" w:cs="Arial"/>
+          <w:color w:val="000000"/>
+          <w:sz w:val="28"/>
+          <w:szCs w:val="28"/>
+          <w:shd w:val="clear" w:color="auto" w:fill="FFFFFF"/>
+        </w:rPr>
+        <w:t>t -</w:t>
+      </w:r>
+      <w:proofErr w:type="gramEnd"/>
+      <w:r>
+        <w:rPr>
+          <w:rFonts w:ascii="Arial" w:hAnsi="Arial" w:cs="Arial"/>
+          <w:color w:val="000000"/>
+          <w:sz w:val="28"/>
+          <w:szCs w:val="28"/>
+          <w:shd w:val="clear" w:color="auto" w:fill="FFFFFF"/>
+        </w:rPr>
+        <w:t xml:space="preserve">&gt; </w:t>
+      </w:r>
+      <w:proofErr w:type="spellStart"/>
+      <w:r>
+        <w:rPr>
+          <w:rFonts w:ascii="Arial" w:hAnsi="Arial" w:cs="Arial"/>
+          <w:color w:val="000000"/>
+          <w:sz w:val="28"/>
+          <w:szCs w:val="28"/>
+          <w:shd w:val="clear" w:color="auto" w:fill="FFFFFF"/>
+        </w:rPr>
+        <w:t>tab</w:t>
+      </w:r>
+      <w:proofErr w:type="spellEnd"/>
+    </w:p>
+    <w:p/>
+    <w:p>
+      <w:r>
+        <w:t xml:space="preserve">`re` kütüphanesinde kullanılan bazı temel </w:t>
+      </w:r>
+      <w:proofErr w:type="spellStart"/>
+      <w:r>
+        <w:t>metakarakterler</w:t>
+      </w:r>
+      <w:proofErr w:type="spellEnd"/>
+      <w:r>
+        <w:t xml:space="preserve"> ve açıklamaları:</w:t>
+      </w:r>
+    </w:p>
+    <w:p/>
+    <w:p>
+      <w:r>
+        <w:t xml:space="preserve">1. </w:t>
+      </w:r>
+      <w:proofErr w:type="gramStart"/>
+      <w:r>
+        <w:t>`.`</w:t>
+      </w:r>
+      <w:proofErr w:type="gramEnd"/>
+      <w:r>
+        <w:t xml:space="preserve"> (Nokta):</w:t>
+      </w:r>
+    </w:p>
+    <w:p>
+      <w:r>
+        <w:t xml:space="preserve">   - Herhangi bir tek karakteri temsil eder. Örneğin, `"."` deseni herhangi bir karakterle eşleşir (örneğin, "a", "1", "?", vb.).</w:t>
+      </w:r>
+    </w:p>
+    <w:p/>
+    <w:p>
+      <w:r>
+        <w:t>2. `^` (Başlangıçta):</w:t>
+      </w:r>
+    </w:p>
+    <w:p>
+      <w:r>
+        <w:t xml:space="preserve">   - Desenin başlangıcına eşleşir. `"^</w:t>
+      </w:r>
+      <w:proofErr w:type="spellStart"/>
+      <w:r>
+        <w:t>hello</w:t>
+      </w:r>
+      <w:proofErr w:type="spellEnd"/>
+      <w:r>
+        <w:t>"` deseni, dize başladığında "</w:t>
+      </w:r>
+      <w:proofErr w:type="spellStart"/>
+      <w:r>
+        <w:t>hello</w:t>
+      </w:r>
+      <w:proofErr w:type="spellEnd"/>
+      <w:r>
+        <w:t>" ile eşleşir.</w:t>
+      </w:r>
+    </w:p>
+    <w:p/>
+    <w:p>
+      <w:r>
+        <w:t>3. `$` (Sonunda):</w:t>
+      </w:r>
+    </w:p>
+    <w:p>
+      <w:r>
+        <w:t xml:space="preserve">   - Desenin sonunda eşleşir. `"</w:t>
+      </w:r>
+      <w:proofErr w:type="spellStart"/>
+      <w:r>
+        <w:t>world</w:t>
+      </w:r>
+      <w:proofErr w:type="spellEnd"/>
+      <w:r>
+        <w:t>$"` deseni, dize sona erdiğinde "</w:t>
+      </w:r>
+      <w:proofErr w:type="spellStart"/>
+      <w:r>
+        <w:t>world</w:t>
+      </w:r>
+      <w:proofErr w:type="spellEnd"/>
+      <w:r>
+        <w:t>" ile eşleşir.</w:t>
+      </w:r>
+    </w:p>
+    <w:p/>
+    <w:p>
+      <w:r>
+        <w:t>4. `*` (Yıldız):</w:t>
+      </w:r>
+    </w:p>
+    <w:p>
+      <w:r>
+        <w:lastRenderedPageBreak/>
+        <w:t xml:space="preserve">   - Önceki karakter veya </w:t>
+      </w:r>
+      <w:proofErr w:type="spellStart"/>
+      <w:r>
+        <w:t>grupun</w:t>
+      </w:r>
+      <w:proofErr w:type="spellEnd"/>
+      <w:r>
+        <w:t xml:space="preserve"> sıfır veya daha fazla tekrarını temsil eder. Örneğin, `"a*"` deseni "a", "</w:t>
+      </w:r>
+      <w:proofErr w:type="spellStart"/>
+      <w:r>
+        <w:t>aa</w:t>
+      </w:r>
+      <w:proofErr w:type="spellEnd"/>
+      <w:r>
+        <w:t>", "</w:t>
+      </w:r>
+      <w:proofErr w:type="spellStart"/>
+      <w:r>
+        <w:t>aaa</w:t>
+      </w:r>
+      <w:proofErr w:type="spellEnd"/>
+      <w:r>
+        <w:t>", vb. ile eşleşir.</w:t>
+      </w:r>
+    </w:p>
+    <w:p/>
+    <w:p>
+      <w:r>
+        <w:t>5. `+` (Artı):</w:t>
+      </w:r>
+    </w:p>
+    <w:p>
+      <w:r>
+        <w:t xml:space="preserve">   - Önceki karakter veya </w:t>
+      </w:r>
+      <w:proofErr w:type="spellStart"/>
+      <w:r>
+        <w:t>grupun</w:t>
+      </w:r>
+      <w:proofErr w:type="spellEnd"/>
+      <w:r>
+        <w:t xml:space="preserve"> bir veya daha fazla tekrarını temsil eder. Örneğin, `"a+"` deseni "a", "</w:t>
+      </w:r>
+      <w:proofErr w:type="spellStart"/>
+      <w:r>
+        <w:t>aa</w:t>
+      </w:r>
+      <w:proofErr w:type="spellEnd"/>
+      <w:r>
+        <w:t>", "</w:t>
+      </w:r>
+      <w:proofErr w:type="spellStart"/>
+      <w:r>
+        <w:t>aaa</w:t>
+      </w:r>
+      <w:proofErr w:type="spellEnd"/>
+      <w:r>
+        <w:t>", vb. ile eşleşir, ancak "a" olmayan bir şeyle eşleşmez.</w:t>
+      </w:r>
+    </w:p>
+    <w:p/>
+    <w:p>
+      <w:r>
+        <w:t xml:space="preserve">6. </w:t>
+      </w:r>
+      <w:proofErr w:type="gramStart"/>
+      <w:r>
+        <w:t>`?`</w:t>
+      </w:r>
+      <w:proofErr w:type="gramEnd"/>
+      <w:r>
+        <w:t xml:space="preserve"> (Soru işareti):</w:t>
+      </w:r>
+    </w:p>
+    <w:p>
+      <w:r>
+        <w:t xml:space="preserve">   - Önceki karakter veya </w:t>
+      </w:r>
+      <w:proofErr w:type="spellStart"/>
+      <w:r>
+        <w:t>grupun</w:t>
+      </w:r>
+      <w:proofErr w:type="spellEnd"/>
+      <w:r>
+        <w:t xml:space="preserve"> sıfır veya bir kez tekrarını temsil eder. Örneğin, `"a?"` deseni "a" veya "" (boş dize) ile eşleşir.</w:t>
+      </w:r>
+    </w:p>
+    <w:p/>
+    <w:p>
+      <w:r>
+        <w:t>7. `{n}` (N Kez):</w:t>
+      </w:r>
+    </w:p>
+    <w:p>
+      <w:r>
+        <w:t xml:space="preserve">   - Önceki karakter veya </w:t>
+      </w:r>
+      <w:proofErr w:type="spellStart"/>
+      <w:r>
+        <w:t>grupun</w:t>
+      </w:r>
+      <w:proofErr w:type="spellEnd"/>
+      <w:r>
+        <w:t xml:space="preserve"> tam olarak n kez tekrarını temsil eder. Örneğin, `"</w:t>
+      </w:r>
+      <w:proofErr w:type="gramStart"/>
+      <w:r>
+        <w:t>a{</w:t>
+      </w:r>
+      <w:proofErr w:type="gramEnd"/>
+      <w:r>
+        <w:t>3}"` deseni "</w:t>
+      </w:r>
+      <w:proofErr w:type="spellStart"/>
+      <w:r>
+        <w:t>aaa</w:t>
+      </w:r>
+      <w:proofErr w:type="spellEnd"/>
+      <w:r>
+        <w:t>" ile eşleşir.</w:t>
+      </w:r>
+    </w:p>
+    <w:p/>
+    <w:p>
+      <w:r>
+        <w:t xml:space="preserve">8. </w:t>
+      </w:r>
+      <w:proofErr w:type="gramStart"/>
+      <w:r>
+        <w:t>`{</w:t>
+      </w:r>
+      <w:proofErr w:type="gramEnd"/>
+      <w:r>
+        <w:t>n, m}` (N'den M'ye Kadar):</w:t>
+      </w:r>
+    </w:p>
+    <w:p>
+      <w:r>
+        <w:t xml:space="preserve">   - Önceki karakter veya </w:t>
+      </w:r>
+      <w:proofErr w:type="spellStart"/>
+      <w:r>
+        <w:t>grupun</w:t>
+      </w:r>
+      <w:proofErr w:type="spellEnd"/>
+      <w:r>
+        <w:t xml:space="preserve"> en az n ve en fazla m kez tekrarını temsil eder. Örneğin, `"</w:t>
+      </w:r>
+      <w:proofErr w:type="gramStart"/>
+      <w:r>
+        <w:t>a{</w:t>
+      </w:r>
+      <w:proofErr w:type="gramEnd"/>
+      <w:r>
+        <w:t>2,4}"` deseni "</w:t>
+      </w:r>
+      <w:proofErr w:type="spellStart"/>
+      <w:r>
+        <w:t>aa</w:t>
+      </w:r>
+      <w:proofErr w:type="spellEnd"/>
+      <w:r>
+        <w:t>", "</w:t>
+      </w:r>
+      <w:proofErr w:type="spellStart"/>
+      <w:r>
+        <w:t>aaa</w:t>
+      </w:r>
+      <w:proofErr w:type="spellEnd"/>
+      <w:r>
+        <w:t>" veya "</w:t>
+      </w:r>
+      <w:proofErr w:type="spellStart"/>
+      <w:r>
+        <w:t>aaaa</w:t>
+      </w:r>
+      <w:proofErr w:type="spellEnd"/>
+      <w:r>
+        <w:t>" ile eşleşir.</w:t>
+      </w:r>
+    </w:p>
+    <w:p/>
+    <w:p>
+      <w:r>
+        <w:t xml:space="preserve">9. </w:t>
+      </w:r>
+      <w:proofErr w:type="gramStart"/>
+      <w:r>
+        <w:t>`[</w:t>
+      </w:r>
+      <w:proofErr w:type="gramEnd"/>
+      <w:r>
+        <w:t>]` (Karakter Kümesi):</w:t>
+      </w:r>
+    </w:p>
+    <w:p>
+      <w:r>
+        <w:t xml:space="preserve">   - Köşeli parantez içinde belirtilen karakterlerden herhangi biriyle eşleşir. Örneğin, `"[</w:t>
+      </w:r>
+      <w:proofErr w:type="spellStart"/>
+      <w:r>
+        <w:t>aeiou</w:t>
+      </w:r>
+      <w:proofErr w:type="spellEnd"/>
+      <w:r>
+        <w:t>]"` deseni herhangi bir sesli harfle eşleşir.</w:t>
+      </w:r>
+    </w:p>
+    <w:p/>
+    <w:p>
+      <w:r>
+        <w:t xml:space="preserve">10. </w:t>
+      </w:r>
+      <w:proofErr w:type="gramStart"/>
+      <w:r>
+        <w:t>`[</w:t>
+      </w:r>
+      <w:proofErr w:type="gramEnd"/>
+      <w:r>
+        <w:t>^]` (Dışındaki Karakter Kümesi):</w:t>
+      </w:r>
+    </w:p>
+    <w:p>
+      <w:r>
+        <w:t xml:space="preserve">    - `^` karakteri köşeli parantez içindeyken, belirtilen karakterlerin dışındaki herhangi bir karakterle eşleşir. Örneğin, `"[^0-9]"` deseni sayı olmayan herhangi bir karakterle eşleşir.</w:t>
+      </w:r>
+    </w:p>
+    <w:p/>
+    <w:p>
+      <w:r>
+        <w:t>11. `|` (Veya):</w:t>
+      </w:r>
+    </w:p>
+    <w:p>
+      <w:r>
+        <w:t xml:space="preserve">    - İki deseni "veya" mantığıyla birleştirir. Örneğin, `"</w:t>
+      </w:r>
+      <w:proofErr w:type="spellStart"/>
+      <w:r>
+        <w:t>cat|dog</w:t>
+      </w:r>
+      <w:proofErr w:type="spellEnd"/>
+      <w:r>
+        <w:t>"` deseni "</w:t>
+      </w:r>
+      <w:proofErr w:type="spellStart"/>
+      <w:r>
+        <w:t>cat</w:t>
+      </w:r>
+      <w:proofErr w:type="spellEnd"/>
+      <w:r>
+        <w:t>" veya "</w:t>
+      </w:r>
+      <w:proofErr w:type="spellStart"/>
+      <w:r>
+        <w:t>dog</w:t>
+      </w:r>
+      <w:proofErr w:type="spellEnd"/>
+      <w:r>
+        <w:t>" ile eşleşir.</w:t>
+      </w:r>
+    </w:p>
+    <w:p/>
+    <w:p>
+      <w:r>
+        <w:t xml:space="preserve">Bu </w:t>
+      </w:r>
+      <w:proofErr w:type="spellStart"/>
+      <w:r>
+        <w:t>metakarakterler</w:t>
+      </w:r>
+      <w:proofErr w:type="spellEnd"/>
+      <w:r>
+        <w:t xml:space="preserve">, `re` kütüphanesini kullanarak karmaşık desenler oluşturmanıza olanak tanır ve metin içinde belirli kurallara dayalı eşleşmeleri bulmanıza yardımcı olur. Daha fazla </w:t>
+      </w:r>
+      <w:proofErr w:type="spellStart"/>
+      <w:r>
+        <w:t>metakarakter</w:t>
+      </w:r>
+      <w:proofErr w:type="spellEnd"/>
+      <w:r>
+        <w:t xml:space="preserve"> ve `re` kütüphanesinin diğer özelliklerini öğrenmek için </w:t>
+      </w:r>
+      <w:proofErr w:type="spellStart"/>
+      <w:r>
+        <w:t>Python</w:t>
+      </w:r>
+      <w:proofErr w:type="spellEnd"/>
+      <w:r>
+        <w:t xml:space="preserve"> belgelerine veya diğer kaynaklara başvurabilirsiniz.</w:t>
+      </w:r>
+    </w:p>
     <w:p/>
     <w:p/>
     <w:p/>
@@ -1557,6 +2091,18 @@
       <w:shd w:val="clear" w:color="auto" w:fill="E1DFDD"/>
     </w:rPr>
   </w:style>
+  <w:style w:type="character" w:styleId="HTMLCite">
+    <w:name w:val="HTML Cite"/>
+    <w:basedOn w:val="VarsaylanParagrafYazTipi"/>
+    <w:uiPriority w:val="99"/>
+    <w:semiHidden/>
+    <w:unhideWhenUsed/>
+    <w:rsid w:val="005C55FE"/>
+    <w:rPr>
+      <w:i/>
+      <w:iCs/>
+    </w:rPr>
+  </w:style>
 </w:styles>
 </file>
 

</xml_diff>